<commit_message>
complete web-apps 7 & 8
</commit_message>
<xml_diff>
--- a/exercises/JS_Lessons/JS-7/Review Questions.docx
+++ b/exercises/JS_Lessons/JS-7/Review Questions.docx
@@ -119,8 +119,31 @@
       </w:r>
       <w:proofErr w:type="spellEnd"/>
       <w:r>
-        <w:t>’ ---------------</w:t>
-      </w:r>
+        <w:t>’</w:t>
+      </w:r>
+      <w:r>
+        <w:br/>
+        <w:t>Old function definitions</w:t>
+      </w:r>
+    </w:p>
+    <w:p>
+      <w:pPr>
+        <w:pStyle w:val="ListParagraph"/>
+      </w:pPr>
+      <w:r>
+        <w:t xml:space="preserve">But what’s wrong is the absence of the </w:t>
+      </w:r>
+      <w:r>
+        <w:rPr>
+          <w:i/>
+        </w:rPr>
+        <w:t xml:space="preserve">this </w:t>
+      </w:r>
+      <w:r>
+        <w:t>keyword</w:t>
+      </w:r>
+      <w:bookmarkStart w:id="0" w:name="_GoBack"/>
+      <w:bookmarkEnd w:id="0"/>
     </w:p>
     <w:p>
       <w:pPr>
@@ -154,8 +177,39 @@
           <w:numId w:val="2"/>
         </w:numPr>
       </w:pPr>
-      <w:bookmarkStart w:id="0" w:name="_GoBack"/>
-      <w:bookmarkEnd w:id="0"/>
+      <w:r>
+        <w:t>x = “</w:t>
+      </w:r>
+      <w:proofErr w:type="spellStart"/>
+      <w:r>
+        <w:t>fred</w:t>
+      </w:r>
+      <w:proofErr w:type="spellEnd"/>
+      <w:r>
+        <w:t>”</w:t>
+      </w:r>
+      <w:r>
+        <w:t xml:space="preserve"> </w:t>
+      </w:r>
+    </w:p>
+    <w:p>
+      <w:pPr>
+        <w:pStyle w:val="ListParagraph"/>
+      </w:pPr>
+      <w:r>
+        <w:t>y</w:t>
+      </w:r>
+      <w:r>
+        <w:t xml:space="preserve"> = ERROR cannot change constant variable</w:t>
+      </w:r>
+    </w:p>
+    <w:p>
+      <w:pPr>
+        <w:pStyle w:val="ListParagraph"/>
+      </w:pPr>
+      <w:r>
+        <w:t>z = ERROR cannot change constant variable</w:t>
+      </w:r>
     </w:p>
     <w:sectPr>
       <w:pgSz w:w="12240" w:h="15840"/>

</xml_diff>